<commit_message>
Added Model plots for Part A
Original HW0 upload forgot to add plots for h(x1), h(x2), and h(x3)
</commit_message>
<xml_diff>
--- a/HW0/Harmon_ECGR5105_HW0.docx
+++ b/HW0/Harmon_ECGR5105_HW0.docx
@@ -586,17 +586,90 @@
       <w:pPr>
         <w:pStyle w:val="ListParagraph"/>
         <w:jc w:val="center"/>
+        <w:rPr>
+          <w:rFonts w:eastAsiaTheme="minorEastAsia"/>
+        </w:rPr>
       </w:pPr>
     </w:p>
     <w:p>
       <w:pPr>
         <w:pStyle w:val="ListParagraph"/>
         <w:jc w:val="center"/>
-      </w:pPr>
-      <w:r>
-        <w:rPr>
+        <w:rPr>
+          <w:rFonts w:eastAsiaTheme="minorEastAsia"/>
+        </w:rPr>
+      </w:pPr>
+      <w:r>
+        <w:rPr>
+          <w:rFonts w:eastAsiaTheme="minorEastAsia"/>
           <w:noProof/>
         </w:rPr>
+        <w:drawing>
+          <wp:inline distT="0" distB="0" distL="0" distR="0" wp14:anchorId="68D76E37" wp14:editId="7E38DAD2">
+            <wp:extent cx="4572000" cy="2505456"/>
+            <wp:effectExtent l="0" t="0" r="0" b="0"/>
+            <wp:docPr id="1" name="Picture 1" descr="Chart, scatter chart&#10;&#10;Description automatically generated"/>
+            <wp:cNvGraphicFramePr>
+              <a:graphicFrameLocks xmlns:a="http://schemas.openxmlformats.org/drawingml/2006/main" noChangeAspect="1"/>
+            </wp:cNvGraphicFramePr>
+            <a:graphic xmlns:a="http://schemas.openxmlformats.org/drawingml/2006/main">
+              <a:graphicData uri="http://schemas.openxmlformats.org/drawingml/2006/picture">
+                <pic:pic xmlns:pic="http://schemas.openxmlformats.org/drawingml/2006/picture">
+                  <pic:nvPicPr>
+                    <pic:cNvPr id="1" name="Picture 1" descr="Chart, scatter chart&#10;&#10;Description automatically generated"/>
+                    <pic:cNvPicPr>
+                      <a:picLocks noChangeAspect="1" noChangeArrowheads="1"/>
+                    </pic:cNvPicPr>
+                  </pic:nvPicPr>
+                  <pic:blipFill>
+                    <a:blip r:embed="rId8">
+                      <a:extLst>
+                        <a:ext uri="{28A0092B-C50C-407E-A947-70E740481C1C}">
+                          <a14:useLocalDpi xmlns:a14="http://schemas.microsoft.com/office/drawing/2010/main" val="0"/>
+                        </a:ext>
+                      </a:extLst>
+                    </a:blip>
+                    <a:srcRect/>
+                    <a:stretch>
+                      <a:fillRect/>
+                    </a:stretch>
+                  </pic:blipFill>
+                  <pic:spPr bwMode="auto">
+                    <a:xfrm>
+                      <a:off x="0" y="0"/>
+                      <a:ext cx="4572000" cy="2505456"/>
+                    </a:xfrm>
+                    <a:prstGeom prst="rect">
+                      <a:avLst/>
+                    </a:prstGeom>
+                    <a:noFill/>
+                    <a:ln>
+                      <a:noFill/>
+                    </a:ln>
+                  </pic:spPr>
+                </pic:pic>
+              </a:graphicData>
+            </a:graphic>
+          </wp:inline>
+        </w:drawing>
+      </w:r>
+    </w:p>
+    <w:p>
+      <w:pPr>
+        <w:pStyle w:val="ListParagraph"/>
+        <w:jc w:val="center"/>
+      </w:pPr>
+    </w:p>
+    <w:p>
+      <w:pPr>
+        <w:pStyle w:val="ListParagraph"/>
+        <w:jc w:val="center"/>
+      </w:pPr>
+      <w:r>
+        <w:rPr>
+          <w:noProof/>
+        </w:rPr>
+        <w:lastRenderedPageBreak/>
         <w:drawing>
           <wp:inline distT="0" distB="0" distL="0" distR="0" wp14:anchorId="768C326C" wp14:editId="2E90C0FA">
             <wp:extent cx="4572000" cy="2542032"/>
@@ -615,7 +688,7 @@
                     </pic:cNvPicPr>
                   </pic:nvPicPr>
                   <pic:blipFill>
-                    <a:blip r:embed="rId8">
+                    <a:blip r:embed="rId9">
                       <a:extLst>
                         <a:ext uri="{28A0092B-C50C-407E-A947-70E740481C1C}">
                           <a14:useLocalDpi xmlns:a14="http://schemas.microsoft.com/office/drawing/2010/main" val="0"/>
@@ -656,12 +729,11 @@
         <w:rPr>
           <w:noProof/>
         </w:rPr>
-        <w:lastRenderedPageBreak/>
         <w:drawing>
-          <wp:inline distT="0" distB="0" distL="0" distR="0" wp14:anchorId="1040DB52" wp14:editId="0247F278">
-            <wp:extent cx="4572000" cy="2496312"/>
+          <wp:inline distT="0" distB="0" distL="0" distR="0" wp14:anchorId="20A2C2AA" wp14:editId="62C849E1">
+            <wp:extent cx="4572000" cy="2505456"/>
             <wp:effectExtent l="0" t="0" r="0" b="0"/>
-            <wp:docPr id="6" name="Picture 6" descr="A picture containing shoji, crossword puzzle&#10;&#10;Description automatically generated"/>
+            <wp:docPr id="2" name="Picture 2" descr="Chart, scatter chart&#10;&#10;Description automatically generated"/>
             <wp:cNvGraphicFramePr>
               <a:graphicFrameLocks xmlns:a="http://schemas.openxmlformats.org/drawingml/2006/main" noChangeAspect="1"/>
             </wp:cNvGraphicFramePr>
@@ -669,66 +741,7 @@
               <a:graphicData uri="http://schemas.openxmlformats.org/drawingml/2006/picture">
                 <pic:pic xmlns:pic="http://schemas.openxmlformats.org/drawingml/2006/picture">
                   <pic:nvPicPr>
-                    <pic:cNvPr id="6" name="Picture 6" descr="A picture containing shoji, crossword puzzle&#10;&#10;Description automatically generated"/>
-                    <pic:cNvPicPr>
-                      <a:picLocks noChangeAspect="1" noChangeArrowheads="1"/>
-                    </pic:cNvPicPr>
-                  </pic:nvPicPr>
-                  <pic:blipFill>
-                    <a:blip r:embed="rId9">
-                      <a:extLst>
-                        <a:ext uri="{28A0092B-C50C-407E-A947-70E740481C1C}">
-                          <a14:useLocalDpi xmlns:a14="http://schemas.microsoft.com/office/drawing/2010/main" val="0"/>
-                        </a:ext>
-                      </a:extLst>
-                    </a:blip>
-                    <a:srcRect/>
-                    <a:stretch>
-                      <a:fillRect/>
-                    </a:stretch>
-                  </pic:blipFill>
-                  <pic:spPr bwMode="auto">
-                    <a:xfrm>
-                      <a:off x="0" y="0"/>
-                      <a:ext cx="4572000" cy="2496312"/>
-                    </a:xfrm>
-                    <a:prstGeom prst="rect">
-                      <a:avLst/>
-                    </a:prstGeom>
-                    <a:noFill/>
-                    <a:ln>
-                      <a:noFill/>
-                    </a:ln>
-                  </pic:spPr>
-                </pic:pic>
-              </a:graphicData>
-            </a:graphic>
-          </wp:inline>
-        </w:drawing>
-      </w:r>
-    </w:p>
-    <w:p>
-      <w:pPr>
-        <w:pStyle w:val="ListParagraph"/>
-        <w:jc w:val="center"/>
-      </w:pPr>
-      <w:r>
-        <w:rPr>
-          <w:noProof/>
-        </w:rPr>
-        <w:drawing>
-          <wp:inline distT="0" distB="0" distL="0" distR="0" wp14:anchorId="3C941B5B" wp14:editId="1D2D8930">
-            <wp:extent cx="4572000" cy="2496312"/>
-            <wp:effectExtent l="0" t="0" r="0" b="0"/>
-            <wp:docPr id="7" name="Picture 7" descr="A picture containing shoji&#10;&#10;Description automatically generated"/>
-            <wp:cNvGraphicFramePr>
-              <a:graphicFrameLocks xmlns:a="http://schemas.openxmlformats.org/drawingml/2006/main" noChangeAspect="1"/>
-            </wp:cNvGraphicFramePr>
-            <a:graphic xmlns:a="http://schemas.openxmlformats.org/drawingml/2006/main">
-              <a:graphicData uri="http://schemas.openxmlformats.org/drawingml/2006/picture">
-                <pic:pic xmlns:pic="http://schemas.openxmlformats.org/drawingml/2006/picture">
-                  <pic:nvPicPr>
-                    <pic:cNvPr id="7" name="Picture 7" descr="A picture containing shoji&#10;&#10;Description automatically generated"/>
+                    <pic:cNvPr id="2" name="Picture 2" descr="Chart, scatter chart&#10;&#10;Description automatically generated"/>
                     <pic:cNvPicPr>
                       <a:picLocks noChangeAspect="1" noChangeArrowheads="1"/>
                     </pic:cNvPicPr>
@@ -749,7 +762,7 @@
                   <pic:spPr bwMode="auto">
                     <a:xfrm>
                       <a:off x="0" y="0"/>
-                      <a:ext cx="4572000" cy="2496312"/>
+                      <a:ext cx="4572000" cy="2505456"/>
                     </a:xfrm>
                     <a:prstGeom prst="rect">
                       <a:avLst/>
@@ -771,331 +784,15 @@
         <w:pStyle w:val="ListParagraph"/>
         <w:jc w:val="center"/>
       </w:pPr>
-    </w:p>
-    <w:p>
-      <w:pPr>
-        <w:pStyle w:val="ListParagraph"/>
-        <w:numPr>
-          <w:ilvl w:val="0"/>
-          <w:numId w:val="1"/>
-        </w:numPr>
-        <w:rPr>
-          <w:b/>
-          <w:bCs/>
-        </w:rPr>
-      </w:pPr>
-      <w:r>
-        <w:rPr>
-          <w:b/>
-          <w:bCs/>
-        </w:rPr>
-        <w:t>Which explanatory variable has the lowest loss for explaining the output?</w:t>
-      </w:r>
-    </w:p>
-    <w:p>
-      <w:pPr>
-        <w:pStyle w:val="ListParagraph"/>
-      </w:pPr>
-    </w:p>
-    <w:p>
-      <w:pPr>
-        <w:pStyle w:val="ListParagraph"/>
-      </w:pPr>
-      <w:r>
-        <w:t>It seems that X1 shows the lowest convergent loss, at 0.985. This is significantly lower than the loss of either X2 or X3, each being above 3.5 for their convergent losses.</w:t>
-      </w:r>
-    </w:p>
-    <w:p>
-      <w:pPr>
-        <w:pStyle w:val="ListParagraph"/>
-      </w:pPr>
-    </w:p>
-    <w:p>
-      <w:pPr>
-        <w:pStyle w:val="ListParagraph"/>
-        <w:numPr>
-          <w:ilvl w:val="0"/>
-          <w:numId w:val="1"/>
-        </w:numPr>
-        <w:rPr>
-          <w:b/>
-          <w:bCs/>
-        </w:rPr>
-      </w:pPr>
-      <w:r>
-        <w:rPr>
-          <w:b/>
-          <w:bCs/>
-        </w:rPr>
-        <w:t>Based on your training observations, describe the impact of different learning rates on the final loss and number of training iterations.</w:t>
-      </w:r>
-    </w:p>
-    <w:p>
-      <w:pPr>
-        <w:pStyle w:val="ListParagraph"/>
-      </w:pPr>
-    </w:p>
-    <w:p>
-      <w:pPr>
-        <w:pStyle w:val="ListParagraph"/>
-      </w:pPr>
-      <w:r>
-        <w:t>It seems that changing the learning rate affects how many iterations it takes to reach the convergent loss, but if given enough iterations, even a slower learning rate will come to the same convergent loss as the fast ones. The key part of this statement being that it takes more iterations to converge for a lower learning rate.</w:t>
-      </w:r>
-    </w:p>
-    <w:p>
-      <w:r>
-        <w:br w:type="page"/>
-      </w:r>
-    </w:p>
-    <w:p>
-      <w:pPr>
-        <w:rPr>
-          <w:b/>
-          <w:bCs/>
-        </w:rPr>
-      </w:pPr>
-      <w:r>
-        <w:rPr>
-          <w:b/>
-          <w:bCs/>
-        </w:rPr>
-        <w:lastRenderedPageBreak/>
-        <w:t>Problem 2)</w:t>
-      </w:r>
-    </w:p>
-    <w:p>
-      <w:pPr>
-        <w:rPr>
-          <w:b/>
-          <w:bCs/>
-        </w:rPr>
-      </w:pPr>
-      <w:r>
-        <w:rPr>
-          <w:b/>
-          <w:bCs/>
-        </w:rPr>
-        <w:t>This time, run linear regression with gradient descent algorithm using all three explanatory variables. For the learning rate, explore different values between 0.1 and 0.01 (your choice). Initialize your parameters (theta to zero).</w:t>
-      </w:r>
-    </w:p>
-    <w:p>
-      <w:pPr>
-        <w:pStyle w:val="ListParagraph"/>
-        <w:numPr>
-          <w:ilvl w:val="0"/>
-          <w:numId w:val="2"/>
-        </w:numPr>
-        <w:rPr>
-          <w:b/>
-          <w:bCs/>
-        </w:rPr>
-      </w:pPr>
-      <w:r>
-        <w:rPr>
-          <w:b/>
-          <w:bCs/>
-        </w:rPr>
-        <w:t>Report the final linear model you found the best.</w:t>
-      </w:r>
-    </w:p>
-    <w:p>
-      <w:pPr>
-        <w:pStyle w:val="ListParagraph"/>
-      </w:pPr>
-    </w:p>
-    <w:p>
-      <w:pPr>
-        <w:pStyle w:val="ListParagraph"/>
-      </w:pPr>
-      <w:r>
-        <w:t>The lowest convergent loss was found to be 0.738, and the corresponding model is shown below. All values are rounded to three decimal places.</w:t>
-      </w:r>
-    </w:p>
-    <w:p>
-      <w:pPr>
-        <w:pStyle w:val="ListParagraph"/>
-      </w:pPr>
-    </w:p>
-    <w:p>
-      <w:pPr>
-        <w:pStyle w:val="ListParagraph"/>
-      </w:pPr>
-      <m:oMathPara>
-        <m:oMath>
-          <m:r>
-            <w:rPr>
-              <w:rFonts w:ascii="Cambria Math" w:hAnsi="Cambria Math"/>
-            </w:rPr>
-            <m:t>h</m:t>
-          </m:r>
-          <m:d>
-            <m:dPr>
-              <m:ctrlPr>
-                <w:rPr>
-                  <w:rFonts w:ascii="Cambria Math" w:hAnsi="Cambria Math"/>
-                  <w:i/>
-                </w:rPr>
-              </m:ctrlPr>
-            </m:dPr>
-            <m:e>
-              <m:r>
-                <w:rPr>
-                  <w:rFonts w:ascii="Cambria Math" w:hAnsi="Cambria Math"/>
-                </w:rPr>
-                <m:t>x</m:t>
-              </m:r>
-            </m:e>
-          </m:d>
-          <m:r>
-            <w:rPr>
-              <w:rFonts w:ascii="Cambria Math" w:hAnsi="Cambria Math"/>
-            </w:rPr>
-            <m:t xml:space="preserve">=-2.001 </m:t>
-          </m:r>
-          <m:sSub>
-            <m:sSubPr>
-              <m:ctrlPr>
-                <w:rPr>
-                  <w:rFonts w:ascii="Cambria Math" w:hAnsi="Cambria Math"/>
-                  <w:i/>
-                </w:rPr>
-              </m:ctrlPr>
-            </m:sSubPr>
-            <m:e>
-              <m:r>
-                <w:rPr>
-                  <w:rFonts w:ascii="Cambria Math" w:hAnsi="Cambria Math"/>
-                </w:rPr>
-                <m:t>x</m:t>
-              </m:r>
-            </m:e>
-            <m:sub>
-              <m:r>
-                <w:rPr>
-                  <w:rFonts w:ascii="Cambria Math" w:hAnsi="Cambria Math"/>
-                </w:rPr>
-                <m:t>1</m:t>
-              </m:r>
-            </m:sub>
-          </m:sSub>
-          <m:r>
-            <w:rPr>
-              <w:rFonts w:ascii="Cambria Math" w:hAnsi="Cambria Math"/>
-            </w:rPr>
-            <m:t xml:space="preserve">+0.536 </m:t>
-          </m:r>
-          <m:sSub>
-            <m:sSubPr>
-              <m:ctrlPr>
-                <w:rPr>
-                  <w:rFonts w:ascii="Cambria Math" w:hAnsi="Cambria Math"/>
-                  <w:i/>
-                </w:rPr>
-              </m:ctrlPr>
-            </m:sSubPr>
-            <m:e>
-              <m:r>
-                <w:rPr>
-                  <w:rFonts w:ascii="Cambria Math" w:hAnsi="Cambria Math"/>
-                </w:rPr>
-                <m:t>x</m:t>
-              </m:r>
-            </m:e>
-            <m:sub>
-              <m:r>
-                <w:rPr>
-                  <w:rFonts w:ascii="Cambria Math" w:hAnsi="Cambria Math"/>
-                </w:rPr>
-                <m:t>2</m:t>
-              </m:r>
-            </m:sub>
-          </m:sSub>
-          <m:r>
-            <w:rPr>
-              <w:rFonts w:ascii="Cambria Math" w:hAnsi="Cambria Math"/>
-            </w:rPr>
-            <m:t xml:space="preserve">-0.262 </m:t>
-          </m:r>
-          <m:sSub>
-            <m:sSubPr>
-              <m:ctrlPr>
-                <w:rPr>
-                  <w:rFonts w:ascii="Cambria Math" w:hAnsi="Cambria Math"/>
-                  <w:i/>
-                </w:rPr>
-              </m:ctrlPr>
-            </m:sSubPr>
-            <m:e>
-              <m:r>
-                <w:rPr>
-                  <w:rFonts w:ascii="Cambria Math" w:hAnsi="Cambria Math"/>
-                </w:rPr>
-                <m:t>x</m:t>
-              </m:r>
-            </m:e>
-            <m:sub>
-              <m:r>
-                <w:rPr>
-                  <w:rFonts w:ascii="Cambria Math" w:hAnsi="Cambria Math"/>
-                </w:rPr>
-                <m:t>3</m:t>
-              </m:r>
-            </m:sub>
-          </m:sSub>
-          <m:r>
-            <w:rPr>
-              <w:rFonts w:ascii="Cambria Math" w:hAnsi="Cambria Math"/>
-            </w:rPr>
-            <m:t>+5.293</m:t>
-          </m:r>
-        </m:oMath>
-      </m:oMathPara>
-    </w:p>
-    <w:p>
-      <w:pPr>
-        <w:pStyle w:val="ListParagraph"/>
-      </w:pPr>
-    </w:p>
-    <w:p>
-      <w:pPr>
-        <w:pStyle w:val="ListParagraph"/>
-        <w:numPr>
-          <w:ilvl w:val="0"/>
-          <w:numId w:val="2"/>
-        </w:numPr>
-        <w:rPr>
-          <w:b/>
-          <w:bCs/>
-        </w:rPr>
-      </w:pPr>
-      <w:r>
-        <w:rPr>
-          <w:b/>
-          <w:bCs/>
-        </w:rPr>
-        <w:t>Plot loss over iterations.</w:t>
-      </w:r>
-    </w:p>
-    <w:p>
-      <w:pPr>
-        <w:pStyle w:val="ListParagraph"/>
-      </w:pPr>
-    </w:p>
-    <w:p>
-      <w:pPr>
-        <w:pStyle w:val="ListParagraph"/>
-        <w:jc w:val="center"/>
-      </w:pPr>
       <w:r>
         <w:rPr>
           <w:noProof/>
         </w:rPr>
         <w:drawing>
-          <wp:inline distT="0" distB="0" distL="0" distR="0" wp14:anchorId="677078FC" wp14:editId="7703AF7B">
+          <wp:inline distT="0" distB="0" distL="0" distR="0" wp14:anchorId="1040DB52" wp14:editId="0247F278">
             <wp:extent cx="4572000" cy="2496312"/>
             <wp:effectExtent l="0" t="0" r="0" b="0"/>
-            <wp:docPr id="8" name="Picture 8" descr="A picture containing shoji&#10;&#10;Description automatically generated"/>
+            <wp:docPr id="6" name="Picture 6" descr="A picture containing shoji, crossword puzzle&#10;&#10;Description automatically generated"/>
             <wp:cNvGraphicFramePr>
               <a:graphicFrameLocks xmlns:a="http://schemas.openxmlformats.org/drawingml/2006/main" noChangeAspect="1"/>
             </wp:cNvGraphicFramePr>
@@ -1103,7 +800,7 @@
               <a:graphicData uri="http://schemas.openxmlformats.org/drawingml/2006/picture">
                 <pic:pic xmlns:pic="http://schemas.openxmlformats.org/drawingml/2006/picture">
                   <pic:nvPicPr>
-                    <pic:cNvPr id="8" name="Picture 8" descr="A picture containing shoji&#10;&#10;Description automatically generated"/>
+                    <pic:cNvPr id="6" name="Picture 6" descr="A picture containing shoji, crossword puzzle&#10;&#10;Description automatically generated"/>
                     <pic:cNvPicPr>
                       <a:picLocks noChangeAspect="1" noChangeArrowheads="1"/>
                     </pic:cNvPicPr>
@@ -1144,6 +841,500 @@
     <w:p>
       <w:pPr>
         <w:pStyle w:val="ListParagraph"/>
+        <w:jc w:val="center"/>
+      </w:pPr>
+      <w:r>
+        <w:rPr>
+          <w:noProof/>
+        </w:rPr>
+        <w:lastRenderedPageBreak/>
+        <w:drawing>
+          <wp:inline distT="0" distB="0" distL="0" distR="0" wp14:anchorId="781CCB49" wp14:editId="485B43A1">
+            <wp:extent cx="4572000" cy="2505456"/>
+            <wp:effectExtent l="0" t="0" r="0" b="0"/>
+            <wp:docPr id="3" name="Picture 3" descr="Chart, scatter chart&#10;&#10;Description automatically generated"/>
+            <wp:cNvGraphicFramePr>
+              <a:graphicFrameLocks xmlns:a="http://schemas.openxmlformats.org/drawingml/2006/main" noChangeAspect="1"/>
+            </wp:cNvGraphicFramePr>
+            <a:graphic xmlns:a="http://schemas.openxmlformats.org/drawingml/2006/main">
+              <a:graphicData uri="http://schemas.openxmlformats.org/drawingml/2006/picture">
+                <pic:pic xmlns:pic="http://schemas.openxmlformats.org/drawingml/2006/picture">
+                  <pic:nvPicPr>
+                    <pic:cNvPr id="3" name="Picture 3" descr="Chart, scatter chart&#10;&#10;Description automatically generated"/>
+                    <pic:cNvPicPr>
+                      <a:picLocks noChangeAspect="1" noChangeArrowheads="1"/>
+                    </pic:cNvPicPr>
+                  </pic:nvPicPr>
+                  <pic:blipFill>
+                    <a:blip r:embed="rId12">
+                      <a:extLst>
+                        <a:ext uri="{28A0092B-C50C-407E-A947-70E740481C1C}">
+                          <a14:useLocalDpi xmlns:a14="http://schemas.microsoft.com/office/drawing/2010/main" val="0"/>
+                        </a:ext>
+                      </a:extLst>
+                    </a:blip>
+                    <a:srcRect/>
+                    <a:stretch>
+                      <a:fillRect/>
+                    </a:stretch>
+                  </pic:blipFill>
+                  <pic:spPr bwMode="auto">
+                    <a:xfrm>
+                      <a:off x="0" y="0"/>
+                      <a:ext cx="4572000" cy="2505456"/>
+                    </a:xfrm>
+                    <a:prstGeom prst="rect">
+                      <a:avLst/>
+                    </a:prstGeom>
+                    <a:noFill/>
+                    <a:ln>
+                      <a:noFill/>
+                    </a:ln>
+                  </pic:spPr>
+                </pic:pic>
+              </a:graphicData>
+            </a:graphic>
+          </wp:inline>
+        </w:drawing>
+      </w:r>
+    </w:p>
+    <w:p>
+      <w:pPr>
+        <w:pStyle w:val="ListParagraph"/>
+        <w:jc w:val="center"/>
+      </w:pPr>
+      <w:r>
+        <w:rPr>
+          <w:noProof/>
+        </w:rPr>
+        <w:drawing>
+          <wp:inline distT="0" distB="0" distL="0" distR="0" wp14:anchorId="3C941B5B" wp14:editId="1D2D8930">
+            <wp:extent cx="4572000" cy="2496312"/>
+            <wp:effectExtent l="0" t="0" r="0" b="0"/>
+            <wp:docPr id="7" name="Picture 7" descr="A picture containing shoji&#10;&#10;Description automatically generated"/>
+            <wp:cNvGraphicFramePr>
+              <a:graphicFrameLocks xmlns:a="http://schemas.openxmlformats.org/drawingml/2006/main" noChangeAspect="1"/>
+            </wp:cNvGraphicFramePr>
+            <a:graphic xmlns:a="http://schemas.openxmlformats.org/drawingml/2006/main">
+              <a:graphicData uri="http://schemas.openxmlformats.org/drawingml/2006/picture">
+                <pic:pic xmlns:pic="http://schemas.openxmlformats.org/drawingml/2006/picture">
+                  <pic:nvPicPr>
+                    <pic:cNvPr id="7" name="Picture 7" descr="A picture containing shoji&#10;&#10;Description automatically generated"/>
+                    <pic:cNvPicPr>
+                      <a:picLocks noChangeAspect="1" noChangeArrowheads="1"/>
+                    </pic:cNvPicPr>
+                  </pic:nvPicPr>
+                  <pic:blipFill>
+                    <a:blip r:embed="rId13">
+                      <a:extLst>
+                        <a:ext uri="{28A0092B-C50C-407E-A947-70E740481C1C}">
+                          <a14:useLocalDpi xmlns:a14="http://schemas.microsoft.com/office/drawing/2010/main" val="0"/>
+                        </a:ext>
+                      </a:extLst>
+                    </a:blip>
+                    <a:srcRect/>
+                    <a:stretch>
+                      <a:fillRect/>
+                    </a:stretch>
+                  </pic:blipFill>
+                  <pic:spPr bwMode="auto">
+                    <a:xfrm>
+                      <a:off x="0" y="0"/>
+                      <a:ext cx="4572000" cy="2496312"/>
+                    </a:xfrm>
+                    <a:prstGeom prst="rect">
+                      <a:avLst/>
+                    </a:prstGeom>
+                    <a:noFill/>
+                    <a:ln>
+                      <a:noFill/>
+                    </a:ln>
+                  </pic:spPr>
+                </pic:pic>
+              </a:graphicData>
+            </a:graphic>
+          </wp:inline>
+        </w:drawing>
+      </w:r>
+    </w:p>
+    <w:p>
+      <w:pPr>
+        <w:pStyle w:val="ListParagraph"/>
+        <w:jc w:val="center"/>
+      </w:pPr>
+    </w:p>
+    <w:p>
+      <w:pPr>
+        <w:pStyle w:val="ListParagraph"/>
+        <w:numPr>
+          <w:ilvl w:val="0"/>
+          <w:numId w:val="1"/>
+        </w:numPr>
+        <w:rPr>
+          <w:b/>
+          <w:bCs/>
+        </w:rPr>
+      </w:pPr>
+      <w:r>
+        <w:rPr>
+          <w:b/>
+          <w:bCs/>
+        </w:rPr>
+        <w:t>Which explanatory variable has the lowest loss for explaining the output?</w:t>
+      </w:r>
+    </w:p>
+    <w:p>
+      <w:pPr>
+        <w:pStyle w:val="ListParagraph"/>
+      </w:pPr>
+    </w:p>
+    <w:p>
+      <w:pPr>
+        <w:pStyle w:val="ListParagraph"/>
+      </w:pPr>
+      <w:r>
+        <w:t>It seems that X1 shows the lowest convergent loss, at 0.985. This is significantly lower than the loss of either X2 or X3, each being above 3.5 for their convergent losses.</w:t>
+      </w:r>
+    </w:p>
+    <w:p>
+      <w:pPr>
+        <w:pStyle w:val="ListParagraph"/>
+      </w:pPr>
+    </w:p>
+    <w:p>
+      <w:pPr>
+        <w:pStyle w:val="ListParagraph"/>
+        <w:numPr>
+          <w:ilvl w:val="0"/>
+          <w:numId w:val="1"/>
+        </w:numPr>
+        <w:rPr>
+          <w:b/>
+          <w:bCs/>
+        </w:rPr>
+      </w:pPr>
+      <w:r>
+        <w:rPr>
+          <w:b/>
+          <w:bCs/>
+        </w:rPr>
+        <w:t>Based on your training observations, describe the impact of different learning rates on the final loss and number of training iterations.</w:t>
+      </w:r>
+    </w:p>
+    <w:p>
+      <w:pPr>
+        <w:pStyle w:val="ListParagraph"/>
+      </w:pPr>
+    </w:p>
+    <w:p>
+      <w:pPr>
+        <w:pStyle w:val="ListParagraph"/>
+      </w:pPr>
+      <w:r>
+        <w:t>It seems that changing the learning rate affects how many iterations it takes to reach the convergent loss, but if given enough iterations, even a slower learning rate will come to the same convergent loss as the fast ones. The key part of this statement being that it takes more iterations to converge for a lower learning rate.</w:t>
+      </w:r>
+    </w:p>
+    <w:p>
+      <w:r>
+        <w:br w:type="page"/>
+      </w:r>
+    </w:p>
+    <w:p>
+      <w:pPr>
+        <w:rPr>
+          <w:b/>
+          <w:bCs/>
+        </w:rPr>
+      </w:pPr>
+      <w:r>
+        <w:rPr>
+          <w:b/>
+          <w:bCs/>
+        </w:rPr>
+        <w:lastRenderedPageBreak/>
+        <w:t>Problem 2)</w:t>
+      </w:r>
+    </w:p>
+    <w:p>
+      <w:pPr>
+        <w:rPr>
+          <w:b/>
+          <w:bCs/>
+        </w:rPr>
+      </w:pPr>
+      <w:r>
+        <w:rPr>
+          <w:b/>
+          <w:bCs/>
+        </w:rPr>
+        <w:t>This time, run linear regression with gradient descent algorithm using all three explanatory variables. For the learning rate, explore different values between 0.1 and 0.01 (your choice). Initialize your parameters (theta to zero).</w:t>
+      </w:r>
+    </w:p>
+    <w:p>
+      <w:pPr>
+        <w:pStyle w:val="ListParagraph"/>
+        <w:numPr>
+          <w:ilvl w:val="0"/>
+          <w:numId w:val="2"/>
+        </w:numPr>
+        <w:rPr>
+          <w:b/>
+          <w:bCs/>
+        </w:rPr>
+      </w:pPr>
+      <w:r>
+        <w:rPr>
+          <w:b/>
+          <w:bCs/>
+        </w:rPr>
+        <w:t>Report the final linear model you found the best.</w:t>
+      </w:r>
+    </w:p>
+    <w:p>
+      <w:pPr>
+        <w:pStyle w:val="ListParagraph"/>
+      </w:pPr>
+    </w:p>
+    <w:p>
+      <w:pPr>
+        <w:pStyle w:val="ListParagraph"/>
+      </w:pPr>
+      <w:r>
+        <w:t>The lowest convergent loss was found to be 0.738, and the corresponding model is shown below. All values are rounded to three decimal places.</w:t>
+      </w:r>
+    </w:p>
+    <w:p>
+      <w:pPr>
+        <w:pStyle w:val="ListParagraph"/>
+      </w:pPr>
+    </w:p>
+    <w:p>
+      <w:pPr>
+        <w:pStyle w:val="ListParagraph"/>
+      </w:pPr>
+      <m:oMathPara>
+        <m:oMath>
+          <m:r>
+            <w:rPr>
+              <w:rFonts w:ascii="Cambria Math" w:hAnsi="Cambria Math"/>
+            </w:rPr>
+            <m:t>h</m:t>
+          </m:r>
+          <m:d>
+            <m:dPr>
+              <m:ctrlPr>
+                <w:rPr>
+                  <w:rFonts w:ascii="Cambria Math" w:hAnsi="Cambria Math"/>
+                  <w:i/>
+                </w:rPr>
+              </m:ctrlPr>
+            </m:dPr>
+            <m:e>
+              <m:r>
+                <w:rPr>
+                  <w:rFonts w:ascii="Cambria Math" w:hAnsi="Cambria Math"/>
+                </w:rPr>
+                <m:t>x</m:t>
+              </m:r>
+            </m:e>
+          </m:d>
+          <m:r>
+            <w:rPr>
+              <w:rFonts w:ascii="Cambria Math" w:hAnsi="Cambria Math"/>
+            </w:rPr>
+            <m:t xml:space="preserve">=-2.001 </m:t>
+          </m:r>
+          <m:sSub>
+            <m:sSubPr>
+              <m:ctrlPr>
+                <w:rPr>
+                  <w:rFonts w:ascii="Cambria Math" w:hAnsi="Cambria Math"/>
+                  <w:i/>
+                </w:rPr>
+              </m:ctrlPr>
+            </m:sSubPr>
+            <m:e>
+              <m:r>
+                <w:rPr>
+                  <w:rFonts w:ascii="Cambria Math" w:hAnsi="Cambria Math"/>
+                </w:rPr>
+                <m:t>x</m:t>
+              </m:r>
+            </m:e>
+            <m:sub>
+              <m:r>
+                <w:rPr>
+                  <w:rFonts w:ascii="Cambria Math" w:hAnsi="Cambria Math"/>
+                </w:rPr>
+                <m:t>1</m:t>
+              </m:r>
+            </m:sub>
+          </m:sSub>
+          <m:r>
+            <w:rPr>
+              <w:rFonts w:ascii="Cambria Math" w:hAnsi="Cambria Math"/>
+            </w:rPr>
+            <m:t xml:space="preserve">+0.536 </m:t>
+          </m:r>
+          <m:sSub>
+            <m:sSubPr>
+              <m:ctrlPr>
+                <w:rPr>
+                  <w:rFonts w:ascii="Cambria Math" w:hAnsi="Cambria Math"/>
+                  <w:i/>
+                </w:rPr>
+              </m:ctrlPr>
+            </m:sSubPr>
+            <m:e>
+              <m:r>
+                <w:rPr>
+                  <w:rFonts w:ascii="Cambria Math" w:hAnsi="Cambria Math"/>
+                </w:rPr>
+                <m:t>x</m:t>
+              </m:r>
+            </m:e>
+            <m:sub>
+              <m:r>
+                <w:rPr>
+                  <w:rFonts w:ascii="Cambria Math" w:hAnsi="Cambria Math"/>
+                </w:rPr>
+                <m:t>2</m:t>
+              </m:r>
+            </m:sub>
+          </m:sSub>
+          <m:r>
+            <w:rPr>
+              <w:rFonts w:ascii="Cambria Math" w:hAnsi="Cambria Math"/>
+            </w:rPr>
+            <m:t xml:space="preserve">-0.262 </m:t>
+          </m:r>
+          <m:sSub>
+            <m:sSubPr>
+              <m:ctrlPr>
+                <w:rPr>
+                  <w:rFonts w:ascii="Cambria Math" w:hAnsi="Cambria Math"/>
+                  <w:i/>
+                </w:rPr>
+              </m:ctrlPr>
+            </m:sSubPr>
+            <m:e>
+              <m:r>
+                <w:rPr>
+                  <w:rFonts w:ascii="Cambria Math" w:hAnsi="Cambria Math"/>
+                </w:rPr>
+                <m:t>x</m:t>
+              </m:r>
+            </m:e>
+            <m:sub>
+              <m:r>
+                <w:rPr>
+                  <w:rFonts w:ascii="Cambria Math" w:hAnsi="Cambria Math"/>
+                </w:rPr>
+                <m:t>3</m:t>
+              </m:r>
+            </m:sub>
+          </m:sSub>
+          <m:r>
+            <w:rPr>
+              <w:rFonts w:ascii="Cambria Math" w:hAnsi="Cambria Math"/>
+            </w:rPr>
+            <m:t>+5.293</m:t>
+          </m:r>
+        </m:oMath>
+      </m:oMathPara>
+    </w:p>
+    <w:p>
+      <w:pPr>
+        <w:pStyle w:val="ListParagraph"/>
+      </w:pPr>
+    </w:p>
+    <w:p>
+      <w:pPr>
+        <w:pStyle w:val="ListParagraph"/>
+        <w:numPr>
+          <w:ilvl w:val="0"/>
+          <w:numId w:val="2"/>
+        </w:numPr>
+        <w:rPr>
+          <w:b/>
+          <w:bCs/>
+        </w:rPr>
+      </w:pPr>
+      <w:r>
+        <w:rPr>
+          <w:b/>
+          <w:bCs/>
+        </w:rPr>
+        <w:t>Plot loss over iterations.</w:t>
+      </w:r>
+    </w:p>
+    <w:p>
+      <w:pPr>
+        <w:pStyle w:val="ListParagraph"/>
+      </w:pPr>
+    </w:p>
+    <w:p>
+      <w:pPr>
+        <w:pStyle w:val="ListParagraph"/>
+        <w:jc w:val="center"/>
+      </w:pPr>
+      <w:r>
+        <w:rPr>
+          <w:noProof/>
+        </w:rPr>
+        <w:drawing>
+          <wp:inline distT="0" distB="0" distL="0" distR="0" wp14:anchorId="677078FC" wp14:editId="7703AF7B">
+            <wp:extent cx="4572000" cy="2496312"/>
+            <wp:effectExtent l="0" t="0" r="0" b="0"/>
+            <wp:docPr id="8" name="Picture 8" descr="A picture containing shoji&#10;&#10;Description automatically generated"/>
+            <wp:cNvGraphicFramePr>
+              <a:graphicFrameLocks xmlns:a="http://schemas.openxmlformats.org/drawingml/2006/main" noChangeAspect="1"/>
+            </wp:cNvGraphicFramePr>
+            <a:graphic xmlns:a="http://schemas.openxmlformats.org/drawingml/2006/main">
+              <a:graphicData uri="http://schemas.openxmlformats.org/drawingml/2006/picture">
+                <pic:pic xmlns:pic="http://schemas.openxmlformats.org/drawingml/2006/picture">
+                  <pic:nvPicPr>
+                    <pic:cNvPr id="8" name="Picture 8" descr="A picture containing shoji&#10;&#10;Description automatically generated"/>
+                    <pic:cNvPicPr>
+                      <a:picLocks noChangeAspect="1" noChangeArrowheads="1"/>
+                    </pic:cNvPicPr>
+                  </pic:nvPicPr>
+                  <pic:blipFill>
+                    <a:blip r:embed="rId14">
+                      <a:extLst>
+                        <a:ext uri="{28A0092B-C50C-407E-A947-70E740481C1C}">
+                          <a14:useLocalDpi xmlns:a14="http://schemas.microsoft.com/office/drawing/2010/main" val="0"/>
+                        </a:ext>
+                      </a:extLst>
+                    </a:blip>
+                    <a:srcRect/>
+                    <a:stretch>
+                      <a:fillRect/>
+                    </a:stretch>
+                  </pic:blipFill>
+                  <pic:spPr bwMode="auto">
+                    <a:xfrm>
+                      <a:off x="0" y="0"/>
+                      <a:ext cx="4572000" cy="2496312"/>
+                    </a:xfrm>
+                    <a:prstGeom prst="rect">
+                      <a:avLst/>
+                    </a:prstGeom>
+                    <a:noFill/>
+                    <a:ln>
+                      <a:noFill/>
+                    </a:ln>
+                  </pic:spPr>
+                </pic:pic>
+              </a:graphicData>
+            </a:graphic>
+          </wp:inline>
+        </w:drawing>
+      </w:r>
+    </w:p>
+    <w:p>
+      <w:pPr>
+        <w:pStyle w:val="ListParagraph"/>
       </w:pPr>
     </w:p>
     <w:p>
@@ -1412,8 +1603,8 @@
       </m:oMathPara>
     </w:p>
     <w:sectPr>
-      <w:headerReference w:type="default" r:id="rId12"/>
-      <w:footerReference w:type="default" r:id="rId13"/>
+      <w:headerReference w:type="default" r:id="rId15"/>
+      <w:footerReference w:type="default" r:id="rId16"/>
       <w:pgSz w:w="12240" w:h="15840"/>
       <w:pgMar w:top="1440" w:right="1440" w:bottom="1440" w:left="1440" w:header="720" w:footer="720" w:gutter="0"/>
       <w:cols w:space="720"/>

</xml_diff>